<commit_message>
new edits to txt file
</commit_message>
<xml_diff>
--- a/briefing_script/Script.docx
+++ b/briefing_script/Script.docx
@@ -958,7 +958,25 @@
           <w:kern w:val="0"/>
           <w14:ligatures w14:val="none"/>
         </w:rPr>
-        <w:t xml:space="preserve">over the last decade </w:t>
+        <w:t xml:space="preserve">over the </w:t>
+      </w:r>
+      <w:r>
+        <w:rPr>
+          <w:rFonts w:ascii="Times New Roman" w:eastAsia="Times New Roman" w:hAnsi="Times New Roman" w:cs="Times New Roman"/>
+          <w:color w:val="000000" w:themeColor="text1"/>
+          <w:kern w:val="0"/>
+          <w14:ligatures w14:val="none"/>
+        </w:rPr>
+        <w:t>specified</w:t>
+      </w:r>
+      <w:r>
+        <w:rPr>
+          <w:rFonts w:ascii="Times New Roman" w:eastAsia="Times New Roman" w:hAnsi="Times New Roman" w:cs="Times New Roman"/>
+          <w:color w:val="000000" w:themeColor="text1"/>
+          <w:kern w:val="0"/>
+          <w14:ligatures w14:val="none"/>
+        </w:rPr>
+        <w:t xml:space="preserve"> decade </w:t>
       </w:r>
       <w:r>
         <w:rPr>
@@ -1193,7 +1211,25 @@
           <w:kern w:val="0"/>
           <w14:ligatures w14:val="none"/>
         </w:rPr>
-        <w:t xml:space="preserve">This slide I just a quick refresher for some or a quick intro for others regarding the “Lay of the Land” in terms of how DC </w:t>
+        <w:t xml:space="preserve">This slide </w:t>
+      </w:r>
+      <w:r>
+        <w:rPr>
+          <w:rFonts w:ascii="Times New Roman" w:eastAsia="Times New Roman" w:hAnsi="Times New Roman" w:cs="Times New Roman"/>
+          <w:color w:val="000000" w:themeColor="text1"/>
+          <w:kern w:val="0"/>
+          <w14:ligatures w14:val="none"/>
+        </w:rPr>
+        <w:t xml:space="preserve">is </w:t>
+      </w:r>
+      <w:r>
+        <w:rPr>
+          <w:rFonts w:ascii="Times New Roman" w:eastAsia="Times New Roman" w:hAnsi="Times New Roman" w:cs="Times New Roman"/>
+          <w:color w:val="000000" w:themeColor="text1"/>
+          <w:kern w:val="0"/>
+          <w14:ligatures w14:val="none"/>
+        </w:rPr>
+        <w:t xml:space="preserve">just a quick refresher for some or a quick intro for others regarding the “Lay of the Land” in terms of how DC </w:t>
       </w:r>
       <w:proofErr w:type="gramStart"/>
       <w:r>

</xml_diff>